<commit_message>
updated the cuda_Tutorial word document
</commit_message>
<xml_diff>
--- a/cuda_Tutorial.docx
+++ b/cuda_Tutorial.docx
@@ -1224,13 +1224,15 @@
         <w:rPr>
           <w:rFonts w:ascii="Times New Roman" w:hAnsi="Times New Roman" w:cs="Times New Roman"/>
           <w:b/>
-          <w:sz w:val="24"/>
-          <w:szCs w:val="24"/>
-        </w:rPr>
-      </w:pPr>
-      <w:r>
-        <w:rPr>
-          <w:rFonts w:ascii="Times New Roman" w:hAnsi="Times New Roman" w:cs="Times New Roman"/>
+          <w:i/>
+          <w:sz w:val="24"/>
+          <w:szCs w:val="24"/>
+        </w:rPr>
+      </w:pPr>
+      <w:r>
+        <w:rPr>
+          <w:rFonts w:ascii="Times New Roman" w:hAnsi="Times New Roman" w:cs="Times New Roman"/>
+          <w:i/>
           <w:sz w:val="24"/>
           <w:szCs w:val="24"/>
         </w:rPr>
@@ -1759,13 +1761,15 @@
         <w:rPr>
           <w:rFonts w:ascii="Times New Roman" w:hAnsi="Times New Roman" w:cs="Times New Roman"/>
           <w:b/>
-          <w:sz w:val="24"/>
-          <w:szCs w:val="24"/>
-        </w:rPr>
-      </w:pPr>
-      <w:r>
-        <w:rPr>
-          <w:rFonts w:ascii="Times New Roman" w:hAnsi="Times New Roman" w:cs="Times New Roman"/>
+          <w:i/>
+          <w:sz w:val="24"/>
+          <w:szCs w:val="24"/>
+        </w:rPr>
+      </w:pPr>
+      <w:r>
+        <w:rPr>
+          <w:rFonts w:ascii="Times New Roman" w:hAnsi="Times New Roman" w:cs="Times New Roman"/>
+          <w:i/>
           <w:sz w:val="24"/>
           <w:szCs w:val="24"/>
         </w:rPr>
@@ -1920,13 +1924,15 @@
         <w:rPr>
           <w:rFonts w:ascii="Times New Roman" w:hAnsi="Times New Roman" w:cs="Times New Roman"/>
           <w:b/>
-          <w:sz w:val="24"/>
-          <w:szCs w:val="24"/>
-        </w:rPr>
-      </w:pPr>
-      <w:r>
-        <w:rPr>
-          <w:rFonts w:ascii="Times New Roman" w:hAnsi="Times New Roman" w:cs="Times New Roman"/>
+          <w:i/>
+          <w:sz w:val="24"/>
+          <w:szCs w:val="24"/>
+        </w:rPr>
+      </w:pPr>
+      <w:r>
+        <w:rPr>
+          <w:rFonts w:ascii="Times New Roman" w:hAnsi="Times New Roman" w:cs="Times New Roman"/>
+          <w:i/>
           <w:sz w:val="24"/>
           <w:szCs w:val="24"/>
         </w:rPr>
@@ -1936,6 +1942,7 @@
       <w:r>
         <w:rPr>
           <w:rFonts w:ascii="Times New Roman" w:hAnsi="Times New Roman" w:cs="Times New Roman"/>
+          <w:i/>
           <w:sz w:val="24"/>
           <w:szCs w:val="24"/>
         </w:rPr>
@@ -2009,8 +2016,6 @@
         </w:rPr>
         <w:t>h</w:t>
       </w:r>
-      <w:bookmarkStart w:id="0" w:name="_GoBack"/>
-      <w:bookmarkEnd w:id="0"/>
       <w:r>
         <w:rPr>
           <w:rFonts w:ascii="Times New Roman" w:hAnsi="Times New Roman" w:cs="Times New Roman"/>
@@ -2211,6 +2216,199 @@
           <w:szCs w:val="24"/>
         </w:rPr>
         <w:lastRenderedPageBreak/>
+        <w:t>Depending on the video-card you are using, you may have to run the program from the root terminal to execute non-trivial CUDA programs. This is because when your program executes a kernel function, the computer starts a timer, and will terminate your kernel if it monopolizes the GPU for too long a period of time (on our system, a span of about 40 seconds).</w:t>
+      </w:r>
+      <w:r>
+        <w:rPr>
+          <w:rFonts w:ascii="Times New Roman" w:hAnsi="Times New Roman" w:cs="Times New Roman"/>
+          <w:sz w:val="24"/>
+          <w:szCs w:val="24"/>
+        </w:rPr>
+        <w:t xml:space="preserve"> This will always be an issue if your GPU is used for video display.</w:t>
+      </w:r>
+      <w:r>
+        <w:rPr>
+          <w:rFonts w:ascii="Times New Roman" w:hAnsi="Times New Roman" w:cs="Times New Roman"/>
+          <w:sz w:val="24"/>
+          <w:szCs w:val="24"/>
+        </w:rPr>
+        <w:t xml:space="preserve"> If this is not a problem on your system or for your purposes, you can skip to the</w:t>
+      </w:r>
+      <w:r>
+        <w:rPr>
+          <w:rFonts w:ascii="Times New Roman" w:hAnsi="Times New Roman" w:cs="Times New Roman"/>
+          <w:sz w:val="24"/>
+          <w:szCs w:val="24"/>
+        </w:rPr>
+        <w:t xml:space="preserve"> second-to-</w:t>
+      </w:r>
+      <w:r>
+        <w:rPr>
+          <w:rFonts w:ascii="Times New Roman" w:hAnsi="Times New Roman" w:cs="Times New Roman"/>
+          <w:sz w:val="24"/>
+          <w:szCs w:val="24"/>
+        </w:rPr>
+        <w:t xml:space="preserve"> last step in this section.</w:t>
+      </w:r>
+    </w:p>
+    <w:p>
+      <w:pPr>
+        <w:pStyle w:val="ListParagraph"/>
+        <w:numPr>
+          <w:ilvl w:val="0"/>
+          <w:numId w:val="16"/>
+        </w:numPr>
+        <w:rPr>
+          <w:rFonts w:ascii="Times New Roman" w:hAnsi="Times New Roman" w:cs="Times New Roman"/>
+          <w:sz w:val="24"/>
+          <w:szCs w:val="24"/>
+        </w:rPr>
+      </w:pPr>
+      <w:r>
+        <w:rPr>
+          <w:rFonts w:ascii="Times New Roman" w:hAnsi="Times New Roman" w:cs="Times New Roman"/>
+          <w:sz w:val="24"/>
+          <w:szCs w:val="24"/>
+        </w:rPr>
+        <w:t xml:space="preserve">From the command prompt, login as root by </w:t>
+      </w:r>
+      <w:r>
+        <w:rPr>
+          <w:rFonts w:ascii="Times New Roman" w:hAnsi="Times New Roman" w:cs="Times New Roman"/>
+          <w:sz w:val="24"/>
+          <w:szCs w:val="24"/>
+        </w:rPr>
+        <w:t xml:space="preserve">executing the command </w:t>
+      </w:r>
+      <w:proofErr w:type="spellStart"/>
+      <w:r>
+        <w:rPr>
+          <w:rFonts w:ascii="Times New Roman" w:hAnsi="Times New Roman" w:cs="Times New Roman"/>
+          <w:b/>
+          <w:sz w:val="24"/>
+          <w:szCs w:val="24"/>
+        </w:rPr>
+        <w:t>su</w:t>
+      </w:r>
+      <w:proofErr w:type="spellEnd"/>
+      <w:r>
+        <w:rPr>
+          <w:rFonts w:ascii="Times New Roman" w:hAnsi="Times New Roman" w:cs="Times New Roman"/>
+          <w:sz w:val="24"/>
+          <w:szCs w:val="24"/>
+        </w:rPr>
+        <w:t>, then typing the password for the root user.</w:t>
+      </w:r>
+    </w:p>
+    <w:p>
+      <w:pPr>
+        <w:pStyle w:val="ListParagraph"/>
+        <w:numPr>
+          <w:ilvl w:val="0"/>
+          <w:numId w:val="16"/>
+        </w:numPr>
+        <w:rPr>
+          <w:rFonts w:ascii="Times New Roman" w:hAnsi="Times New Roman" w:cs="Times New Roman"/>
+          <w:sz w:val="24"/>
+          <w:szCs w:val="24"/>
+        </w:rPr>
+      </w:pPr>
+      <w:r>
+        <w:rPr>
+          <w:rFonts w:ascii="Times New Roman" w:hAnsi="Times New Roman" w:cs="Times New Roman"/>
+          <w:sz w:val="24"/>
+          <w:szCs w:val="24"/>
+        </w:rPr>
+        <w:t xml:space="preserve">Execute the command </w:t>
+      </w:r>
+      <w:proofErr w:type="spellStart"/>
+      <w:r>
+        <w:rPr>
+          <w:rFonts w:ascii="Times New Roman" w:hAnsi="Times New Roman" w:cs="Times New Roman"/>
+          <w:b/>
+          <w:sz w:val="24"/>
+          <w:szCs w:val="24"/>
+        </w:rPr>
+        <w:t>telinit</w:t>
+      </w:r>
+      <w:proofErr w:type="spellEnd"/>
+      <w:r>
+        <w:rPr>
+          <w:rFonts w:ascii="Times New Roman" w:hAnsi="Times New Roman" w:cs="Times New Roman"/>
+          <w:b/>
+          <w:sz w:val="24"/>
+          <w:szCs w:val="24"/>
+        </w:rPr>
+        <w:t xml:space="preserve"> 3</w:t>
+      </w:r>
+      <w:r>
+        <w:rPr>
+          <w:rFonts w:ascii="Times New Roman" w:hAnsi="Times New Roman" w:cs="Times New Roman"/>
+          <w:sz w:val="24"/>
+          <w:szCs w:val="24"/>
+        </w:rPr>
+        <w:t xml:space="preserve">. This should bring you to the root terminal. If it does not, hit </w:t>
+      </w:r>
+      <w:proofErr w:type="spellStart"/>
+      <w:r>
+        <w:rPr>
+          <w:rFonts w:ascii="Times New Roman" w:hAnsi="Times New Roman" w:cs="Times New Roman"/>
+          <w:sz w:val="24"/>
+          <w:szCs w:val="24"/>
+        </w:rPr>
+        <w:t>ctrl+alt+backspace</w:t>
+      </w:r>
+      <w:proofErr w:type="spellEnd"/>
+      <w:r>
+        <w:rPr>
+          <w:rFonts w:ascii="Times New Roman" w:hAnsi="Times New Roman" w:cs="Times New Roman"/>
+          <w:sz w:val="24"/>
+          <w:szCs w:val="24"/>
+        </w:rPr>
+        <w:t>.</w:t>
+      </w:r>
+    </w:p>
+    <w:p>
+      <w:pPr>
+        <w:pStyle w:val="ListParagraph"/>
+        <w:numPr>
+          <w:ilvl w:val="0"/>
+          <w:numId w:val="16"/>
+        </w:numPr>
+        <w:rPr>
+          <w:rFonts w:ascii="Times New Roman" w:hAnsi="Times New Roman" w:cs="Times New Roman"/>
+          <w:sz w:val="24"/>
+          <w:szCs w:val="24"/>
+        </w:rPr>
+      </w:pPr>
+      <w:r>
+        <w:rPr>
+          <w:rFonts w:ascii="Times New Roman" w:hAnsi="Times New Roman" w:cs="Times New Roman"/>
+          <w:sz w:val="24"/>
+          <w:szCs w:val="24"/>
+        </w:rPr>
+        <w:t>Navigate to the directory where your program is located.</w:t>
+      </w:r>
+    </w:p>
+    <w:p>
+      <w:pPr>
+        <w:pStyle w:val="ListParagraph"/>
+        <w:numPr>
+          <w:ilvl w:val="0"/>
+          <w:numId w:val="16"/>
+        </w:numPr>
+        <w:rPr>
+          <w:rFonts w:ascii="Times New Roman" w:hAnsi="Times New Roman" w:cs="Times New Roman"/>
+          <w:sz w:val="24"/>
+          <w:szCs w:val="24"/>
+        </w:rPr>
+      </w:pPr>
+      <w:r>
+        <w:rPr>
+          <w:rFonts w:ascii="Times New Roman" w:hAnsi="Times New Roman" w:cs="Times New Roman"/>
+          <w:sz w:val="24"/>
+          <w:szCs w:val="24"/>
+        </w:rPr>
         <w:t xml:space="preserve">To execute the program, just run it as normal. For example </w:t>
       </w:r>
       <w:proofErr w:type="gramStart"/>
@@ -2231,6 +2429,705 @@
         </w:rPr>
         <w:t>test from the command line if you used the above command to compile the program.</w:t>
       </w:r>
+    </w:p>
+    <w:p>
+      <w:pPr>
+        <w:pStyle w:val="ListParagraph"/>
+        <w:numPr>
+          <w:ilvl w:val="0"/>
+          <w:numId w:val="16"/>
+        </w:numPr>
+        <w:rPr>
+          <w:rFonts w:ascii="Times New Roman" w:hAnsi="Times New Roman" w:cs="Times New Roman"/>
+          <w:sz w:val="24"/>
+          <w:szCs w:val="24"/>
+        </w:rPr>
+      </w:pPr>
+      <w:r>
+        <w:rPr>
+          <w:rFonts w:ascii="Times New Roman" w:hAnsi="Times New Roman" w:cs="Times New Roman"/>
+          <w:sz w:val="24"/>
+          <w:szCs w:val="24"/>
+        </w:rPr>
+        <w:t xml:space="preserve">To bring yourself back to the </w:t>
+      </w:r>
+      <w:proofErr w:type="spellStart"/>
+      <w:proofErr w:type="gramStart"/>
+      <w:r>
+        <w:rPr>
+          <w:rFonts w:ascii="Times New Roman" w:hAnsi="Times New Roman" w:cs="Times New Roman"/>
+          <w:sz w:val="24"/>
+          <w:szCs w:val="24"/>
+        </w:rPr>
+        <w:t>gui</w:t>
+      </w:r>
+      <w:proofErr w:type="spellEnd"/>
+      <w:proofErr w:type="gramEnd"/>
+      <w:r>
+        <w:rPr>
+          <w:rFonts w:ascii="Times New Roman" w:hAnsi="Times New Roman" w:cs="Times New Roman"/>
+          <w:sz w:val="24"/>
+          <w:szCs w:val="24"/>
+        </w:rPr>
+        <w:t xml:space="preserve">, execute the command </w:t>
+      </w:r>
+      <w:proofErr w:type="spellStart"/>
+      <w:r>
+        <w:rPr>
+          <w:rFonts w:ascii="Times New Roman" w:hAnsi="Times New Roman" w:cs="Times New Roman"/>
+          <w:b/>
+          <w:sz w:val="24"/>
+          <w:szCs w:val="24"/>
+        </w:rPr>
+        <w:t>startx</w:t>
+      </w:r>
+      <w:proofErr w:type="spellEnd"/>
+      <w:r>
+        <w:rPr>
+          <w:rFonts w:ascii="Times New Roman" w:hAnsi="Times New Roman" w:cs="Times New Roman"/>
+          <w:sz w:val="24"/>
+          <w:szCs w:val="24"/>
+        </w:rPr>
+        <w:t xml:space="preserve">. </w:t>
+      </w:r>
+    </w:p>
+    <w:p>
+      <w:pPr>
+        <w:pStyle w:val="ListParagraph"/>
+        <w:rPr>
+          <w:rFonts w:ascii="Times New Roman" w:hAnsi="Times New Roman" w:cs="Times New Roman"/>
+          <w:sz w:val="24"/>
+          <w:szCs w:val="24"/>
+        </w:rPr>
+      </w:pPr>
+    </w:p>
+    <w:p>
+      <w:pPr>
+        <w:rPr>
+          <w:rFonts w:ascii="Times New Roman" w:hAnsi="Times New Roman" w:cs="Times New Roman"/>
+          <w:b/>
+          <w:sz w:val="24"/>
+          <w:szCs w:val="24"/>
+        </w:rPr>
+      </w:pPr>
+      <w:r>
+        <w:rPr>
+          <w:rFonts w:ascii="Times New Roman" w:hAnsi="Times New Roman" w:cs="Times New Roman"/>
+          <w:b/>
+          <w:sz w:val="24"/>
+          <w:szCs w:val="24"/>
+        </w:rPr>
+        <w:t>Debugging Tips:</w:t>
+      </w:r>
+    </w:p>
+    <w:p>
+      <w:pPr>
+        <w:pStyle w:val="ListParagraph"/>
+        <w:numPr>
+          <w:ilvl w:val="0"/>
+          <w:numId w:val="18"/>
+        </w:numPr>
+        <w:rPr>
+          <w:rFonts w:ascii="Times New Roman" w:hAnsi="Times New Roman" w:cs="Times New Roman"/>
+          <w:sz w:val="24"/>
+          <w:szCs w:val="24"/>
+        </w:rPr>
+      </w:pPr>
+      <w:r>
+        <w:rPr>
+          <w:rFonts w:ascii="Times New Roman" w:hAnsi="Times New Roman" w:cs="Times New Roman"/>
+          <w:sz w:val="24"/>
+          <w:szCs w:val="24"/>
+        </w:rPr>
+        <w:t xml:space="preserve">Because the kernel code is executed on the GPU, you do not have the luxury of directly writing values to </w:t>
+      </w:r>
+      <w:proofErr w:type="spellStart"/>
+      <w:r>
+        <w:rPr>
+          <w:rFonts w:ascii="Times New Roman" w:hAnsi="Times New Roman" w:cs="Times New Roman"/>
+          <w:sz w:val="24"/>
+          <w:szCs w:val="24"/>
+        </w:rPr>
+        <w:t>stdout</w:t>
+      </w:r>
+      <w:proofErr w:type="spellEnd"/>
+      <w:r>
+        <w:rPr>
+          <w:rFonts w:ascii="Times New Roman" w:hAnsi="Times New Roman" w:cs="Times New Roman"/>
+          <w:sz w:val="24"/>
+          <w:szCs w:val="24"/>
+        </w:rPr>
+        <w:t xml:space="preserve"> from the kernel</w:t>
+      </w:r>
+      <w:r>
+        <w:rPr>
+          <w:rFonts w:ascii="Times New Roman" w:hAnsi="Times New Roman" w:cs="Times New Roman"/>
+          <w:sz w:val="24"/>
+          <w:szCs w:val="24"/>
+        </w:rPr>
+        <w:t xml:space="preserve"> to catch simple errors. It is imperative that you write and test your ke</w:t>
+      </w:r>
+      <w:r>
+        <w:rPr>
+          <w:rFonts w:ascii="Times New Roman" w:hAnsi="Times New Roman" w:cs="Times New Roman"/>
+          <w:sz w:val="24"/>
+          <w:szCs w:val="24"/>
+        </w:rPr>
+        <w:t>rnel function in manageable chunks</w:t>
+      </w:r>
+      <w:r>
+        <w:rPr>
+          <w:rFonts w:ascii="Times New Roman" w:hAnsi="Times New Roman" w:cs="Times New Roman"/>
+          <w:sz w:val="24"/>
+          <w:szCs w:val="24"/>
+        </w:rPr>
+        <w:t>.</w:t>
+      </w:r>
+    </w:p>
+    <w:p>
+      <w:pPr>
+        <w:pStyle w:val="ListParagraph"/>
+        <w:numPr>
+          <w:ilvl w:val="0"/>
+          <w:numId w:val="18"/>
+        </w:numPr>
+        <w:rPr>
+          <w:rFonts w:ascii="Times New Roman" w:hAnsi="Times New Roman" w:cs="Times New Roman"/>
+          <w:sz w:val="24"/>
+          <w:szCs w:val="24"/>
+        </w:rPr>
+      </w:pPr>
+      <w:r>
+        <w:rPr>
+          <w:rFonts w:ascii="Times New Roman" w:hAnsi="Times New Roman" w:cs="Times New Roman"/>
+          <w:sz w:val="24"/>
+          <w:szCs w:val="24"/>
+        </w:rPr>
+        <w:t xml:space="preserve">If the kernel fails to complete execution, your next CUDA call may return a </w:t>
+      </w:r>
+      <w:proofErr w:type="spellStart"/>
+      <w:r>
+        <w:rPr>
+          <w:rFonts w:ascii="Times New Roman" w:hAnsi="Times New Roman" w:cs="Times New Roman"/>
+          <w:sz w:val="24"/>
+          <w:szCs w:val="24"/>
+        </w:rPr>
+        <w:t>cudaError_t</w:t>
+      </w:r>
+      <w:proofErr w:type="spellEnd"/>
+      <w:r>
+        <w:rPr>
+          <w:rFonts w:ascii="Times New Roman" w:hAnsi="Times New Roman" w:cs="Times New Roman"/>
+          <w:sz w:val="24"/>
+          <w:szCs w:val="24"/>
+        </w:rPr>
+        <w:t xml:space="preserve"> unrelated to the actual call. In this case, the </w:t>
+      </w:r>
+      <w:proofErr w:type="spellStart"/>
+      <w:r>
+        <w:rPr>
+          <w:rFonts w:ascii="Times New Roman" w:hAnsi="Times New Roman" w:cs="Times New Roman"/>
+          <w:sz w:val="24"/>
+          <w:szCs w:val="24"/>
+        </w:rPr>
+        <w:t>cudaError_t</w:t>
+      </w:r>
+      <w:proofErr w:type="spellEnd"/>
+      <w:r>
+        <w:rPr>
+          <w:rFonts w:ascii="Times New Roman" w:hAnsi="Times New Roman" w:cs="Times New Roman"/>
+          <w:sz w:val="24"/>
+          <w:szCs w:val="24"/>
+        </w:rPr>
+        <w:t xml:space="preserve"> will reflect the error that occurred in the kernel rather than the CUDA function call.</w:t>
+      </w:r>
+    </w:p>
+    <w:p>
+      <w:pPr>
+        <w:pStyle w:val="ListParagraph"/>
+        <w:numPr>
+          <w:ilvl w:val="1"/>
+          <w:numId w:val="18"/>
+        </w:numPr>
+        <w:rPr>
+          <w:rFonts w:ascii="Times New Roman" w:hAnsi="Times New Roman" w:cs="Times New Roman"/>
+          <w:sz w:val="24"/>
+          <w:szCs w:val="24"/>
+        </w:rPr>
+      </w:pPr>
+      <w:r>
+        <w:rPr>
+          <w:rFonts w:ascii="Times New Roman" w:hAnsi="Times New Roman" w:cs="Times New Roman"/>
+          <w:b/>
+          <w:sz w:val="24"/>
+          <w:szCs w:val="24"/>
+        </w:rPr>
+        <w:t>Example</w:t>
+      </w:r>
+      <w:r>
+        <w:rPr>
+          <w:rFonts w:ascii="Times New Roman" w:hAnsi="Times New Roman" w:cs="Times New Roman"/>
+          <w:sz w:val="24"/>
+          <w:szCs w:val="24"/>
+        </w:rPr>
+        <w:t>:</w:t>
+      </w:r>
+    </w:p>
+    <w:p>
+      <w:pPr>
+        <w:pStyle w:val="ListParagraph"/>
+        <w:ind w:left="1440"/>
+        <w:rPr>
+          <w:rFonts w:ascii="Times New Roman" w:hAnsi="Times New Roman" w:cs="Times New Roman"/>
+          <w:sz w:val="24"/>
+          <w:szCs w:val="24"/>
+        </w:rPr>
+      </w:pPr>
+      <w:proofErr w:type="spellStart"/>
+      <w:r>
+        <w:rPr>
+          <w:rFonts w:ascii="Times New Roman" w:hAnsi="Times New Roman" w:cs="Times New Roman"/>
+          <w:sz w:val="24"/>
+          <w:szCs w:val="24"/>
+        </w:rPr>
+        <w:t>launch_K</w:t>
+      </w:r>
+      <w:r>
+        <w:rPr>
+          <w:rFonts w:ascii="Times New Roman" w:hAnsi="Times New Roman" w:cs="Times New Roman"/>
+          <w:sz w:val="24"/>
+          <w:szCs w:val="24"/>
+        </w:rPr>
+        <w:t>ern</w:t>
+      </w:r>
+      <w:r>
+        <w:rPr>
+          <w:rFonts w:ascii="Times New Roman" w:hAnsi="Times New Roman" w:cs="Times New Roman"/>
+          <w:sz w:val="24"/>
+          <w:szCs w:val="24"/>
+        </w:rPr>
+        <w:t>el</w:t>
+      </w:r>
+      <w:proofErr w:type="spellEnd"/>
+      <w:r>
+        <w:rPr>
+          <w:rFonts w:ascii="Times New Roman" w:hAnsi="Times New Roman" w:cs="Times New Roman"/>
+          <w:sz w:val="24"/>
+          <w:szCs w:val="24"/>
+        </w:rPr>
+        <w:t>&lt;&lt;&lt;</w:t>
+      </w:r>
+      <w:proofErr w:type="spellStart"/>
+      <w:r>
+        <w:rPr>
+          <w:rFonts w:ascii="Times New Roman" w:hAnsi="Times New Roman" w:cs="Times New Roman"/>
+          <w:sz w:val="24"/>
+          <w:szCs w:val="24"/>
+        </w:rPr>
+        <w:t>num_Blocks</w:t>
+      </w:r>
+      <w:proofErr w:type="spellEnd"/>
+      <w:r>
+        <w:rPr>
+          <w:rFonts w:ascii="Times New Roman" w:hAnsi="Times New Roman" w:cs="Times New Roman"/>
+          <w:sz w:val="24"/>
+          <w:szCs w:val="24"/>
+        </w:rPr>
+        <w:t xml:space="preserve">, </w:t>
+      </w:r>
+      <w:proofErr w:type="spellStart"/>
+      <w:r>
+        <w:rPr>
+          <w:rFonts w:ascii="Times New Roman" w:hAnsi="Times New Roman" w:cs="Times New Roman"/>
+          <w:sz w:val="24"/>
+          <w:szCs w:val="24"/>
+        </w:rPr>
+        <w:t>threads_Per_Block</w:t>
+      </w:r>
+      <w:proofErr w:type="spellEnd"/>
+      <w:r>
+        <w:rPr>
+          <w:rFonts w:ascii="Times New Roman" w:hAnsi="Times New Roman" w:cs="Times New Roman"/>
+          <w:sz w:val="24"/>
+          <w:szCs w:val="24"/>
+        </w:rPr>
+        <w:t>&gt;&gt;</w:t>
+      </w:r>
+      <w:proofErr w:type="gramStart"/>
+      <w:r>
+        <w:rPr>
+          <w:rFonts w:ascii="Times New Roman" w:hAnsi="Times New Roman" w:cs="Times New Roman"/>
+          <w:sz w:val="24"/>
+          <w:szCs w:val="24"/>
+        </w:rPr>
+        <w:t>&gt;(</w:t>
+      </w:r>
+      <w:proofErr w:type="gramEnd"/>
+      <w:r>
+        <w:rPr>
+          <w:rFonts w:ascii="Times New Roman" w:hAnsi="Times New Roman" w:cs="Times New Roman"/>
+          <w:sz w:val="24"/>
+          <w:szCs w:val="24"/>
+        </w:rPr>
+        <w:t>arg</w:t>
+      </w:r>
+      <w:r>
+        <w:rPr>
+          <w:rFonts w:ascii="Times New Roman" w:hAnsi="Times New Roman" w:cs="Times New Roman"/>
+          <w:sz w:val="24"/>
+          <w:szCs w:val="24"/>
+        </w:rPr>
+        <w:t>uments</w:t>
+      </w:r>
+      <w:r>
+        <w:rPr>
+          <w:rFonts w:ascii="Times New Roman" w:hAnsi="Times New Roman" w:cs="Times New Roman"/>
+          <w:sz w:val="24"/>
+          <w:szCs w:val="24"/>
+        </w:rPr>
+        <w:t>);</w:t>
+      </w:r>
+    </w:p>
+    <w:p>
+      <w:pPr>
+        <w:pStyle w:val="ListParagraph"/>
+        <w:ind w:left="1440"/>
+        <w:rPr>
+          <w:rFonts w:ascii="Times New Roman" w:hAnsi="Times New Roman" w:cs="Times New Roman"/>
+          <w:sz w:val="24"/>
+          <w:szCs w:val="24"/>
+        </w:rPr>
+      </w:pPr>
+      <w:proofErr w:type="spellStart"/>
+      <w:proofErr w:type="gramStart"/>
+      <w:r>
+        <w:rPr>
+          <w:rFonts w:ascii="Times New Roman" w:hAnsi="Times New Roman" w:cs="Times New Roman"/>
+          <w:sz w:val="24"/>
+          <w:szCs w:val="24"/>
+        </w:rPr>
+        <w:t>cudaError_t</w:t>
+      </w:r>
+      <w:proofErr w:type="spellEnd"/>
+      <w:proofErr w:type="gramEnd"/>
+      <w:r>
+        <w:rPr>
+          <w:rFonts w:ascii="Times New Roman" w:hAnsi="Times New Roman" w:cs="Times New Roman"/>
+          <w:sz w:val="24"/>
+          <w:szCs w:val="24"/>
+        </w:rPr>
+        <w:t xml:space="preserve"> err = </w:t>
+      </w:r>
+      <w:proofErr w:type="spellStart"/>
+      <w:r>
+        <w:rPr>
+          <w:rFonts w:ascii="Times New Roman" w:hAnsi="Times New Roman" w:cs="Times New Roman"/>
+          <w:sz w:val="24"/>
+          <w:szCs w:val="24"/>
+        </w:rPr>
+        <w:t>cudaMemcpy</w:t>
+      </w:r>
+      <w:proofErr w:type="spellEnd"/>
+      <w:r>
+        <w:rPr>
+          <w:rFonts w:ascii="Times New Roman" w:hAnsi="Times New Roman" w:cs="Times New Roman"/>
+          <w:sz w:val="24"/>
+          <w:szCs w:val="24"/>
+        </w:rPr>
+        <w:t>(</w:t>
+      </w:r>
+      <w:proofErr w:type="spellStart"/>
+      <w:r>
+        <w:rPr>
+          <w:rFonts w:ascii="Times New Roman" w:hAnsi="Times New Roman" w:cs="Times New Roman"/>
+          <w:sz w:val="24"/>
+          <w:szCs w:val="24"/>
+        </w:rPr>
+        <w:t>dest</w:t>
+      </w:r>
+      <w:proofErr w:type="spellEnd"/>
+      <w:r>
+        <w:rPr>
+          <w:rFonts w:ascii="Times New Roman" w:hAnsi="Times New Roman" w:cs="Times New Roman"/>
+          <w:sz w:val="24"/>
+          <w:szCs w:val="24"/>
+        </w:rPr>
+        <w:t xml:space="preserve">, </w:t>
+      </w:r>
+      <w:proofErr w:type="spellStart"/>
+      <w:r>
+        <w:rPr>
+          <w:rFonts w:ascii="Times New Roman" w:hAnsi="Times New Roman" w:cs="Times New Roman"/>
+          <w:sz w:val="24"/>
+          <w:szCs w:val="24"/>
+        </w:rPr>
+        <w:t>src</w:t>
+      </w:r>
+      <w:proofErr w:type="spellEnd"/>
+      <w:r>
+        <w:rPr>
+          <w:rFonts w:ascii="Times New Roman" w:hAnsi="Times New Roman" w:cs="Times New Roman"/>
+          <w:sz w:val="24"/>
+          <w:szCs w:val="24"/>
+        </w:rPr>
+        <w:t xml:space="preserve">, size, </w:t>
+      </w:r>
+      <w:proofErr w:type="spellStart"/>
+      <w:r>
+        <w:rPr>
+          <w:rFonts w:ascii="Times New Roman" w:hAnsi="Times New Roman" w:cs="Times New Roman"/>
+          <w:sz w:val="24"/>
+          <w:szCs w:val="24"/>
+        </w:rPr>
+        <w:t>cudaMemcpyDeviceToHost</w:t>
+      </w:r>
+      <w:proofErr w:type="spellEnd"/>
+      <w:r>
+        <w:rPr>
+          <w:rFonts w:ascii="Times New Roman" w:hAnsi="Times New Roman" w:cs="Times New Roman"/>
+          <w:sz w:val="24"/>
+          <w:szCs w:val="24"/>
+        </w:rPr>
+        <w:t>);</w:t>
+      </w:r>
+    </w:p>
+    <w:p>
+      <w:pPr>
+        <w:pStyle w:val="ListParagraph"/>
+        <w:ind w:left="1440"/>
+        <w:rPr>
+          <w:rFonts w:ascii="Times New Roman" w:hAnsi="Times New Roman" w:cs="Times New Roman"/>
+          <w:i/>
+          <w:sz w:val="24"/>
+          <w:szCs w:val="24"/>
+        </w:rPr>
+      </w:pPr>
+      <w:r>
+        <w:rPr>
+          <w:rFonts w:ascii="Times New Roman" w:hAnsi="Times New Roman" w:cs="Times New Roman"/>
+          <w:i/>
+          <w:sz w:val="24"/>
+          <w:szCs w:val="24"/>
+        </w:rPr>
+        <w:t xml:space="preserve">//”err” might contain an error resulting from </w:t>
+      </w:r>
+      <w:proofErr w:type="spellStart"/>
+      <w:r>
+        <w:rPr>
+          <w:rFonts w:ascii="Times New Roman" w:hAnsi="Times New Roman" w:cs="Times New Roman"/>
+          <w:i/>
+          <w:sz w:val="24"/>
+          <w:szCs w:val="24"/>
+        </w:rPr>
+        <w:t>launch_Kernel</w:t>
+      </w:r>
+      <w:proofErr w:type="spellEnd"/>
+      <w:r>
+        <w:rPr>
+          <w:rFonts w:ascii="Times New Roman" w:hAnsi="Times New Roman" w:cs="Times New Roman"/>
+          <w:i/>
+          <w:sz w:val="24"/>
+          <w:szCs w:val="24"/>
+        </w:rPr>
+        <w:t xml:space="preserve"> if that function //encountered an error</w:t>
+      </w:r>
+      <w:r>
+        <w:rPr>
+          <w:rFonts w:ascii="Times New Roman" w:hAnsi="Times New Roman" w:cs="Times New Roman"/>
+          <w:i/>
+          <w:sz w:val="24"/>
+          <w:szCs w:val="24"/>
+        </w:rPr>
+        <w:t xml:space="preserve"> (as opposed to </w:t>
+      </w:r>
+      <w:proofErr w:type="spellStart"/>
+      <w:r>
+        <w:rPr>
+          <w:rFonts w:ascii="Times New Roman" w:hAnsi="Times New Roman" w:cs="Times New Roman"/>
+          <w:i/>
+          <w:sz w:val="24"/>
+          <w:szCs w:val="24"/>
+        </w:rPr>
+        <w:t>cudaMemcpy</w:t>
+      </w:r>
+      <w:proofErr w:type="spellEnd"/>
+      <w:r>
+        <w:rPr>
+          <w:rFonts w:ascii="Times New Roman" w:hAnsi="Times New Roman" w:cs="Times New Roman"/>
+          <w:i/>
+          <w:sz w:val="24"/>
+          <w:szCs w:val="24"/>
+        </w:rPr>
+        <w:t xml:space="preserve"> causing the error)</w:t>
+      </w:r>
+    </w:p>
+    <w:p>
+      <w:pPr>
+        <w:pStyle w:val="ListParagraph"/>
+        <w:numPr>
+          <w:ilvl w:val="0"/>
+          <w:numId w:val="19"/>
+        </w:numPr>
+        <w:rPr>
+          <w:rFonts w:ascii="Times New Roman" w:hAnsi="Times New Roman" w:cs="Times New Roman"/>
+          <w:sz w:val="24"/>
+          <w:szCs w:val="24"/>
+        </w:rPr>
+      </w:pPr>
+      <w:r>
+        <w:rPr>
+          <w:rFonts w:ascii="Times New Roman" w:hAnsi="Times New Roman" w:cs="Times New Roman"/>
+          <w:sz w:val="24"/>
+          <w:szCs w:val="24"/>
+        </w:rPr>
+        <w:t xml:space="preserve">If in the above example, the </w:t>
+      </w:r>
+      <w:proofErr w:type="spellStart"/>
+      <w:r>
+        <w:rPr>
+          <w:rFonts w:ascii="Times New Roman" w:hAnsi="Times New Roman" w:cs="Times New Roman"/>
+          <w:sz w:val="24"/>
+          <w:szCs w:val="24"/>
+        </w:rPr>
+        <w:t>cudaError_t</w:t>
+      </w:r>
+      <w:proofErr w:type="spellEnd"/>
+      <w:r>
+        <w:rPr>
+          <w:rFonts w:ascii="Times New Roman" w:hAnsi="Times New Roman" w:cs="Times New Roman"/>
+          <w:sz w:val="24"/>
+          <w:szCs w:val="24"/>
+        </w:rPr>
+        <w:t xml:space="preserve"> is an “unspecified launch error”, it likely means that the </w:t>
+      </w:r>
+      <w:proofErr w:type="spellStart"/>
+      <w:r>
+        <w:rPr>
+          <w:rFonts w:ascii="Times New Roman" w:hAnsi="Times New Roman" w:cs="Times New Roman"/>
+          <w:sz w:val="24"/>
+          <w:szCs w:val="24"/>
+        </w:rPr>
+        <w:t>launch_Kernel</w:t>
+      </w:r>
+      <w:proofErr w:type="spellEnd"/>
+      <w:r>
+        <w:rPr>
+          <w:rFonts w:ascii="Times New Roman" w:hAnsi="Times New Roman" w:cs="Times New Roman"/>
+          <w:sz w:val="24"/>
+          <w:szCs w:val="24"/>
+        </w:rPr>
+        <w:t xml:space="preserve"> function </w:t>
+      </w:r>
+      <w:proofErr w:type="spellStart"/>
+      <w:r>
+        <w:rPr>
+          <w:rFonts w:ascii="Times New Roman" w:hAnsi="Times New Roman" w:cs="Times New Roman"/>
+          <w:sz w:val="24"/>
+          <w:szCs w:val="24"/>
+        </w:rPr>
+        <w:t>segfaulted</w:t>
+      </w:r>
+      <w:proofErr w:type="spellEnd"/>
+      <w:r>
+        <w:rPr>
+          <w:rFonts w:ascii="Times New Roman" w:hAnsi="Times New Roman" w:cs="Times New Roman"/>
+          <w:sz w:val="24"/>
+          <w:szCs w:val="24"/>
+        </w:rPr>
+        <w:t>, or that your kernel was terminated by an outs</w:t>
+      </w:r>
+      <w:r>
+        <w:rPr>
+          <w:rFonts w:ascii="Times New Roman" w:hAnsi="Times New Roman" w:cs="Times New Roman"/>
+          <w:sz w:val="24"/>
+          <w:szCs w:val="24"/>
+        </w:rPr>
+        <w:t>ide process</w:t>
+      </w:r>
+      <w:r>
+        <w:rPr>
+          <w:rFonts w:ascii="Times New Roman" w:hAnsi="Times New Roman" w:cs="Times New Roman"/>
+          <w:sz w:val="24"/>
+          <w:szCs w:val="24"/>
+        </w:rPr>
+        <w:t xml:space="preserve"> (see “Running the program”).</w:t>
+      </w:r>
+    </w:p>
+    <w:p>
+      <w:pPr>
+        <w:pStyle w:val="ListParagraph"/>
+        <w:numPr>
+          <w:ilvl w:val="0"/>
+          <w:numId w:val="19"/>
+        </w:numPr>
+        <w:rPr>
+          <w:rFonts w:ascii="Times New Roman" w:hAnsi="Times New Roman" w:cs="Times New Roman"/>
+          <w:sz w:val="24"/>
+          <w:szCs w:val="24"/>
+        </w:rPr>
+      </w:pPr>
+      <w:r>
+        <w:rPr>
+          <w:rFonts w:ascii="Times New Roman" w:hAnsi="Times New Roman" w:cs="Times New Roman"/>
+          <w:sz w:val="24"/>
+          <w:szCs w:val="24"/>
+        </w:rPr>
+        <w:t>In all cases, consider executing your kernel with only a few blocks and a few threads per block at first, perhaps even with only one block and thread for the first test run.</w:t>
+      </w:r>
+      <w:r>
+        <w:rPr>
+          <w:rFonts w:ascii="Times New Roman" w:hAnsi="Times New Roman" w:cs="Times New Roman"/>
+          <w:sz w:val="24"/>
+          <w:szCs w:val="24"/>
+        </w:rPr>
+        <w:t xml:space="preserve"> You can always </w:t>
+      </w:r>
+      <w:r>
+        <w:rPr>
+          <w:rFonts w:ascii="Times New Roman" w:hAnsi="Times New Roman" w:cs="Times New Roman"/>
+          <w:sz w:val="24"/>
+          <w:szCs w:val="24"/>
+        </w:rPr>
+        <w:t xml:space="preserve">try with more </w:t>
+      </w:r>
+      <w:proofErr w:type="gramStart"/>
+      <w:r>
+        <w:rPr>
+          <w:rFonts w:ascii="Times New Roman" w:hAnsi="Times New Roman" w:cs="Times New Roman"/>
+          <w:sz w:val="24"/>
+          <w:szCs w:val="24"/>
+        </w:rPr>
+        <w:t>lat</w:t>
+      </w:r>
+      <w:bookmarkStart w:id="0" w:name="_GoBack"/>
+      <w:bookmarkEnd w:id="0"/>
+      <w:r>
+        <w:rPr>
+          <w:rFonts w:ascii="Times New Roman" w:hAnsi="Times New Roman" w:cs="Times New Roman"/>
+          <w:sz w:val="24"/>
+          <w:szCs w:val="24"/>
+        </w:rPr>
+        <w:t>er</w:t>
+      </w:r>
+      <w:proofErr w:type="gramEnd"/>
+      <w:r>
+        <w:rPr>
+          <w:rFonts w:ascii="Times New Roman" w:hAnsi="Times New Roman" w:cs="Times New Roman"/>
+          <w:sz w:val="24"/>
+          <w:szCs w:val="24"/>
+        </w:rPr>
+        <w:t>.</w:t>
+      </w:r>
+    </w:p>
+    <w:p>
+      <w:pPr>
+        <w:ind w:left="360"/>
+        <w:rPr>
+          <w:rFonts w:ascii="Times New Roman" w:hAnsi="Times New Roman" w:cs="Times New Roman"/>
+          <w:sz w:val="24"/>
+          <w:szCs w:val="24"/>
+        </w:rPr>
+      </w:pPr>
     </w:p>
     <w:p>
       <w:pPr>
@@ -2367,6 +3264,232 @@
     </w:lvl>
   </w:abstractNum>
   <w:abstractNum w:abstractNumId="1">
+    <w:nsid w:val="01C62C65"/>
+    <w:multiLevelType w:val="hybridMultilevel"/>
+    <w:tmpl w:val="9C3ACECE"/>
+    <w:lvl w:ilvl="0" w:tplc="04090001">
+      <w:start w:val="1"/>
+      <w:numFmt w:val="bullet"/>
+      <w:lvlText w:val=""/>
+      <w:lvlJc w:val="left"/>
+      <w:pPr>
+        <w:ind w:left="720" w:hanging="360"/>
+      </w:pPr>
+      <w:rPr>
+        <w:rFonts w:ascii="Symbol" w:hAnsi="Symbol" w:hint="default"/>
+      </w:rPr>
+    </w:lvl>
+    <w:lvl w:ilvl="1" w:tplc="04090003" w:tentative="1">
+      <w:start w:val="1"/>
+      <w:numFmt w:val="bullet"/>
+      <w:lvlText w:val="o"/>
+      <w:lvlJc w:val="left"/>
+      <w:pPr>
+        <w:ind w:left="1440" w:hanging="360"/>
+      </w:pPr>
+      <w:rPr>
+        <w:rFonts w:ascii="Courier New" w:hAnsi="Courier New" w:cs="Courier New" w:hint="default"/>
+      </w:rPr>
+    </w:lvl>
+    <w:lvl w:ilvl="2" w:tplc="04090005" w:tentative="1">
+      <w:start w:val="1"/>
+      <w:numFmt w:val="bullet"/>
+      <w:lvlText w:val=""/>
+      <w:lvlJc w:val="left"/>
+      <w:pPr>
+        <w:ind w:left="2160" w:hanging="360"/>
+      </w:pPr>
+      <w:rPr>
+        <w:rFonts w:ascii="Wingdings" w:hAnsi="Wingdings" w:hint="default"/>
+      </w:rPr>
+    </w:lvl>
+    <w:lvl w:ilvl="3" w:tplc="04090001" w:tentative="1">
+      <w:start w:val="1"/>
+      <w:numFmt w:val="bullet"/>
+      <w:lvlText w:val=""/>
+      <w:lvlJc w:val="left"/>
+      <w:pPr>
+        <w:ind w:left="2880" w:hanging="360"/>
+      </w:pPr>
+      <w:rPr>
+        <w:rFonts w:ascii="Symbol" w:hAnsi="Symbol" w:hint="default"/>
+      </w:rPr>
+    </w:lvl>
+    <w:lvl w:ilvl="4" w:tplc="04090003" w:tentative="1">
+      <w:start w:val="1"/>
+      <w:numFmt w:val="bullet"/>
+      <w:lvlText w:val="o"/>
+      <w:lvlJc w:val="left"/>
+      <w:pPr>
+        <w:ind w:left="3600" w:hanging="360"/>
+      </w:pPr>
+      <w:rPr>
+        <w:rFonts w:ascii="Courier New" w:hAnsi="Courier New" w:cs="Courier New" w:hint="default"/>
+      </w:rPr>
+    </w:lvl>
+    <w:lvl w:ilvl="5" w:tplc="04090005" w:tentative="1">
+      <w:start w:val="1"/>
+      <w:numFmt w:val="bullet"/>
+      <w:lvlText w:val=""/>
+      <w:lvlJc w:val="left"/>
+      <w:pPr>
+        <w:ind w:left="4320" w:hanging="360"/>
+      </w:pPr>
+      <w:rPr>
+        <w:rFonts w:ascii="Wingdings" w:hAnsi="Wingdings" w:hint="default"/>
+      </w:rPr>
+    </w:lvl>
+    <w:lvl w:ilvl="6" w:tplc="04090001" w:tentative="1">
+      <w:start w:val="1"/>
+      <w:numFmt w:val="bullet"/>
+      <w:lvlText w:val=""/>
+      <w:lvlJc w:val="left"/>
+      <w:pPr>
+        <w:ind w:left="5040" w:hanging="360"/>
+      </w:pPr>
+      <w:rPr>
+        <w:rFonts w:ascii="Symbol" w:hAnsi="Symbol" w:hint="default"/>
+      </w:rPr>
+    </w:lvl>
+    <w:lvl w:ilvl="7" w:tplc="04090003" w:tentative="1">
+      <w:start w:val="1"/>
+      <w:numFmt w:val="bullet"/>
+      <w:lvlText w:val="o"/>
+      <w:lvlJc w:val="left"/>
+      <w:pPr>
+        <w:ind w:left="5760" w:hanging="360"/>
+      </w:pPr>
+      <w:rPr>
+        <w:rFonts w:ascii="Courier New" w:hAnsi="Courier New" w:cs="Courier New" w:hint="default"/>
+      </w:rPr>
+    </w:lvl>
+    <w:lvl w:ilvl="8" w:tplc="04090005" w:tentative="1">
+      <w:start w:val="1"/>
+      <w:numFmt w:val="bullet"/>
+      <w:lvlText w:val=""/>
+      <w:lvlJc w:val="left"/>
+      <w:pPr>
+        <w:ind w:left="6480" w:hanging="360"/>
+      </w:pPr>
+      <w:rPr>
+        <w:rFonts w:ascii="Wingdings" w:hAnsi="Wingdings" w:hint="default"/>
+      </w:rPr>
+    </w:lvl>
+  </w:abstractNum>
+  <w:abstractNum w:abstractNumId="2">
+    <w:nsid w:val="07613894"/>
+    <w:multiLevelType w:val="hybridMultilevel"/>
+    <w:tmpl w:val="7BB8E284"/>
+    <w:lvl w:ilvl="0" w:tplc="04090001">
+      <w:start w:val="1"/>
+      <w:numFmt w:val="bullet"/>
+      <w:lvlText w:val=""/>
+      <w:lvlJc w:val="left"/>
+      <w:pPr>
+        <w:ind w:left="720" w:hanging="360"/>
+      </w:pPr>
+      <w:rPr>
+        <w:rFonts w:ascii="Symbol" w:hAnsi="Symbol" w:hint="default"/>
+      </w:rPr>
+    </w:lvl>
+    <w:lvl w:ilvl="1" w:tplc="04090003">
+      <w:start w:val="1"/>
+      <w:numFmt w:val="bullet"/>
+      <w:lvlText w:val="o"/>
+      <w:lvlJc w:val="left"/>
+      <w:pPr>
+        <w:ind w:left="1440" w:hanging="360"/>
+      </w:pPr>
+      <w:rPr>
+        <w:rFonts w:ascii="Courier New" w:hAnsi="Courier New" w:cs="Courier New" w:hint="default"/>
+      </w:rPr>
+    </w:lvl>
+    <w:lvl w:ilvl="2" w:tplc="04090005" w:tentative="1">
+      <w:start w:val="1"/>
+      <w:numFmt w:val="bullet"/>
+      <w:lvlText w:val=""/>
+      <w:lvlJc w:val="left"/>
+      <w:pPr>
+        <w:ind w:left="2160" w:hanging="360"/>
+      </w:pPr>
+      <w:rPr>
+        <w:rFonts w:ascii="Wingdings" w:hAnsi="Wingdings" w:hint="default"/>
+      </w:rPr>
+    </w:lvl>
+    <w:lvl w:ilvl="3" w:tplc="04090001" w:tentative="1">
+      <w:start w:val="1"/>
+      <w:numFmt w:val="bullet"/>
+      <w:lvlText w:val=""/>
+      <w:lvlJc w:val="left"/>
+      <w:pPr>
+        <w:ind w:left="2880" w:hanging="360"/>
+      </w:pPr>
+      <w:rPr>
+        <w:rFonts w:ascii="Symbol" w:hAnsi="Symbol" w:hint="default"/>
+      </w:rPr>
+    </w:lvl>
+    <w:lvl w:ilvl="4" w:tplc="04090003" w:tentative="1">
+      <w:start w:val="1"/>
+      <w:numFmt w:val="bullet"/>
+      <w:lvlText w:val="o"/>
+      <w:lvlJc w:val="left"/>
+      <w:pPr>
+        <w:ind w:left="3600" w:hanging="360"/>
+      </w:pPr>
+      <w:rPr>
+        <w:rFonts w:ascii="Courier New" w:hAnsi="Courier New" w:cs="Courier New" w:hint="default"/>
+      </w:rPr>
+    </w:lvl>
+    <w:lvl w:ilvl="5" w:tplc="04090005" w:tentative="1">
+      <w:start w:val="1"/>
+      <w:numFmt w:val="bullet"/>
+      <w:lvlText w:val=""/>
+      <w:lvlJc w:val="left"/>
+      <w:pPr>
+        <w:ind w:left="4320" w:hanging="360"/>
+      </w:pPr>
+      <w:rPr>
+        <w:rFonts w:ascii="Wingdings" w:hAnsi="Wingdings" w:hint="default"/>
+      </w:rPr>
+    </w:lvl>
+    <w:lvl w:ilvl="6" w:tplc="04090001" w:tentative="1">
+      <w:start w:val="1"/>
+      <w:numFmt w:val="bullet"/>
+      <w:lvlText w:val=""/>
+      <w:lvlJc w:val="left"/>
+      <w:pPr>
+        <w:ind w:left="5040" w:hanging="360"/>
+      </w:pPr>
+      <w:rPr>
+        <w:rFonts w:ascii="Symbol" w:hAnsi="Symbol" w:hint="default"/>
+      </w:rPr>
+    </w:lvl>
+    <w:lvl w:ilvl="7" w:tplc="04090003" w:tentative="1">
+      <w:start w:val="1"/>
+      <w:numFmt w:val="bullet"/>
+      <w:lvlText w:val="o"/>
+      <w:lvlJc w:val="left"/>
+      <w:pPr>
+        <w:ind w:left="5760" w:hanging="360"/>
+      </w:pPr>
+      <w:rPr>
+        <w:rFonts w:ascii="Courier New" w:hAnsi="Courier New" w:cs="Courier New" w:hint="default"/>
+      </w:rPr>
+    </w:lvl>
+    <w:lvl w:ilvl="8" w:tplc="04090005" w:tentative="1">
+      <w:start w:val="1"/>
+      <w:numFmt w:val="bullet"/>
+      <w:lvlText w:val=""/>
+      <w:lvlJc w:val="left"/>
+      <w:pPr>
+        <w:ind w:left="6480" w:hanging="360"/>
+      </w:pPr>
+      <w:rPr>
+        <w:rFonts w:ascii="Wingdings" w:hAnsi="Wingdings" w:hint="default"/>
+      </w:rPr>
+    </w:lvl>
+  </w:abstractNum>
+  <w:abstractNum w:abstractNumId="3">
     <w:nsid w:val="093976F0"/>
     <w:multiLevelType w:val="hybridMultilevel"/>
     <w:tmpl w:val="8B6654D2"/>
@@ -2479,7 +3602,7 @@
       </w:rPr>
     </w:lvl>
   </w:abstractNum>
-  <w:abstractNum w:abstractNumId="2">
+  <w:abstractNum w:abstractNumId="4">
     <w:nsid w:val="19614F7F"/>
     <w:multiLevelType w:val="hybridMultilevel"/>
     <w:tmpl w:val="EBAA711C"/>
@@ -2592,7 +3715,7 @@
       </w:rPr>
     </w:lvl>
   </w:abstractNum>
-  <w:abstractNum w:abstractNumId="3">
+  <w:abstractNum w:abstractNumId="5">
     <w:nsid w:val="1A4A3479"/>
     <w:multiLevelType w:val="hybridMultilevel"/>
     <w:tmpl w:val="8FFEAC06"/>
@@ -2705,7 +3828,7 @@
       </w:rPr>
     </w:lvl>
   </w:abstractNum>
-  <w:abstractNum w:abstractNumId="4">
+  <w:abstractNum w:abstractNumId="6">
     <w:nsid w:val="1BB778F8"/>
     <w:multiLevelType w:val="hybridMultilevel"/>
     <w:tmpl w:val="4596E660"/>
@@ -2818,7 +3941,7 @@
       </w:rPr>
     </w:lvl>
   </w:abstractNum>
-  <w:abstractNum w:abstractNumId="5">
+  <w:abstractNum w:abstractNumId="7">
     <w:nsid w:val="216E3081"/>
     <w:multiLevelType w:val="hybridMultilevel"/>
     <w:tmpl w:val="1FBCB27A"/>
@@ -2931,7 +4054,120 @@
       </w:rPr>
     </w:lvl>
   </w:abstractNum>
-  <w:abstractNum w:abstractNumId="6">
+  <w:abstractNum w:abstractNumId="8">
+    <w:nsid w:val="24C37342"/>
+    <w:multiLevelType w:val="hybridMultilevel"/>
+    <w:tmpl w:val="1D7439D8"/>
+    <w:lvl w:ilvl="0" w:tplc="04090001">
+      <w:start w:val="1"/>
+      <w:numFmt w:val="bullet"/>
+      <w:lvlText w:val=""/>
+      <w:lvlJc w:val="left"/>
+      <w:pPr>
+        <w:ind w:left="1440" w:hanging="360"/>
+      </w:pPr>
+      <w:rPr>
+        <w:rFonts w:ascii="Symbol" w:hAnsi="Symbol" w:hint="default"/>
+      </w:rPr>
+    </w:lvl>
+    <w:lvl w:ilvl="1" w:tplc="04090003" w:tentative="1">
+      <w:start w:val="1"/>
+      <w:numFmt w:val="bullet"/>
+      <w:lvlText w:val="o"/>
+      <w:lvlJc w:val="left"/>
+      <w:pPr>
+        <w:ind w:left="2160" w:hanging="360"/>
+      </w:pPr>
+      <w:rPr>
+        <w:rFonts w:ascii="Courier New" w:hAnsi="Courier New" w:cs="Courier New" w:hint="default"/>
+      </w:rPr>
+    </w:lvl>
+    <w:lvl w:ilvl="2" w:tplc="04090005" w:tentative="1">
+      <w:start w:val="1"/>
+      <w:numFmt w:val="bullet"/>
+      <w:lvlText w:val=""/>
+      <w:lvlJc w:val="left"/>
+      <w:pPr>
+        <w:ind w:left="2880" w:hanging="360"/>
+      </w:pPr>
+      <w:rPr>
+        <w:rFonts w:ascii="Wingdings" w:hAnsi="Wingdings" w:hint="default"/>
+      </w:rPr>
+    </w:lvl>
+    <w:lvl w:ilvl="3" w:tplc="04090001" w:tentative="1">
+      <w:start w:val="1"/>
+      <w:numFmt w:val="bullet"/>
+      <w:lvlText w:val=""/>
+      <w:lvlJc w:val="left"/>
+      <w:pPr>
+        <w:ind w:left="3600" w:hanging="360"/>
+      </w:pPr>
+      <w:rPr>
+        <w:rFonts w:ascii="Symbol" w:hAnsi="Symbol" w:hint="default"/>
+      </w:rPr>
+    </w:lvl>
+    <w:lvl w:ilvl="4" w:tplc="04090003" w:tentative="1">
+      <w:start w:val="1"/>
+      <w:numFmt w:val="bullet"/>
+      <w:lvlText w:val="o"/>
+      <w:lvlJc w:val="left"/>
+      <w:pPr>
+        <w:ind w:left="4320" w:hanging="360"/>
+      </w:pPr>
+      <w:rPr>
+        <w:rFonts w:ascii="Courier New" w:hAnsi="Courier New" w:cs="Courier New" w:hint="default"/>
+      </w:rPr>
+    </w:lvl>
+    <w:lvl w:ilvl="5" w:tplc="04090005" w:tentative="1">
+      <w:start w:val="1"/>
+      <w:numFmt w:val="bullet"/>
+      <w:lvlText w:val=""/>
+      <w:lvlJc w:val="left"/>
+      <w:pPr>
+        <w:ind w:left="5040" w:hanging="360"/>
+      </w:pPr>
+      <w:rPr>
+        <w:rFonts w:ascii="Wingdings" w:hAnsi="Wingdings" w:hint="default"/>
+      </w:rPr>
+    </w:lvl>
+    <w:lvl w:ilvl="6" w:tplc="04090001" w:tentative="1">
+      <w:start w:val="1"/>
+      <w:numFmt w:val="bullet"/>
+      <w:lvlText w:val=""/>
+      <w:lvlJc w:val="left"/>
+      <w:pPr>
+        <w:ind w:left="5760" w:hanging="360"/>
+      </w:pPr>
+      <w:rPr>
+        <w:rFonts w:ascii="Symbol" w:hAnsi="Symbol" w:hint="default"/>
+      </w:rPr>
+    </w:lvl>
+    <w:lvl w:ilvl="7" w:tplc="04090003" w:tentative="1">
+      <w:start w:val="1"/>
+      <w:numFmt w:val="bullet"/>
+      <w:lvlText w:val="o"/>
+      <w:lvlJc w:val="left"/>
+      <w:pPr>
+        <w:ind w:left="6480" w:hanging="360"/>
+      </w:pPr>
+      <w:rPr>
+        <w:rFonts w:ascii="Courier New" w:hAnsi="Courier New" w:cs="Courier New" w:hint="default"/>
+      </w:rPr>
+    </w:lvl>
+    <w:lvl w:ilvl="8" w:tplc="04090005" w:tentative="1">
+      <w:start w:val="1"/>
+      <w:numFmt w:val="bullet"/>
+      <w:lvlText w:val=""/>
+      <w:lvlJc w:val="left"/>
+      <w:pPr>
+        <w:ind w:left="7200" w:hanging="360"/>
+      </w:pPr>
+      <w:rPr>
+        <w:rFonts w:ascii="Wingdings" w:hAnsi="Wingdings" w:hint="default"/>
+      </w:rPr>
+    </w:lvl>
+  </w:abstractNum>
+  <w:abstractNum w:abstractNumId="9">
     <w:nsid w:val="25C077AE"/>
     <w:multiLevelType w:val="hybridMultilevel"/>
     <w:tmpl w:val="4B78D3B0"/>
@@ -3044,7 +4280,7 @@
       </w:rPr>
     </w:lvl>
   </w:abstractNum>
-  <w:abstractNum w:abstractNumId="7">
+  <w:abstractNum w:abstractNumId="10">
     <w:nsid w:val="2BA16EE7"/>
     <w:multiLevelType w:val="hybridMultilevel"/>
     <w:tmpl w:val="7FDCB300"/>
@@ -3157,7 +4393,7 @@
       </w:rPr>
     </w:lvl>
   </w:abstractNum>
-  <w:abstractNum w:abstractNumId="8">
+  <w:abstractNum w:abstractNumId="11">
     <w:nsid w:val="40A07A5E"/>
     <w:multiLevelType w:val="hybridMultilevel"/>
     <w:tmpl w:val="859AFEC4"/>
@@ -3270,7 +4506,7 @@
       </w:rPr>
     </w:lvl>
   </w:abstractNum>
-  <w:abstractNum w:abstractNumId="9">
+  <w:abstractNum w:abstractNumId="12">
     <w:nsid w:val="49A212F4"/>
     <w:multiLevelType w:val="hybridMultilevel"/>
     <w:tmpl w:val="98A811AC"/>
@@ -3383,7 +4619,7 @@
       </w:rPr>
     </w:lvl>
   </w:abstractNum>
-  <w:abstractNum w:abstractNumId="10">
+  <w:abstractNum w:abstractNumId="13">
     <w:nsid w:val="540A41F6"/>
     <w:multiLevelType w:val="hybridMultilevel"/>
     <w:tmpl w:val="918C14B4"/>
@@ -3496,7 +4732,7 @@
       </w:rPr>
     </w:lvl>
   </w:abstractNum>
-  <w:abstractNum w:abstractNumId="11">
+  <w:abstractNum w:abstractNumId="14">
     <w:nsid w:val="56C210BC"/>
     <w:multiLevelType w:val="hybridMultilevel"/>
     <w:tmpl w:val="217C1E7C"/>
@@ -3609,7 +4845,7 @@
       </w:rPr>
     </w:lvl>
   </w:abstractNum>
-  <w:abstractNum w:abstractNumId="12">
+  <w:abstractNum w:abstractNumId="15">
     <w:nsid w:val="583544BC"/>
     <w:multiLevelType w:val="hybridMultilevel"/>
     <w:tmpl w:val="34A4CC90"/>
@@ -3722,7 +4958,7 @@
       </w:rPr>
     </w:lvl>
   </w:abstractNum>
-  <w:abstractNum w:abstractNumId="13">
+  <w:abstractNum w:abstractNumId="16">
     <w:nsid w:val="69F35FB4"/>
     <w:multiLevelType w:val="hybridMultilevel"/>
     <w:tmpl w:val="829CFF22"/>
@@ -3835,7 +5071,7 @@
       </w:rPr>
     </w:lvl>
   </w:abstractNum>
-  <w:abstractNum w:abstractNumId="14">
+  <w:abstractNum w:abstractNumId="17">
     <w:nsid w:val="6B747EB1"/>
     <w:multiLevelType w:val="hybridMultilevel"/>
     <w:tmpl w:val="63CC03C8"/>
@@ -3948,7 +5184,7 @@
       </w:rPr>
     </w:lvl>
   </w:abstractNum>
-  <w:abstractNum w:abstractNumId="15">
+  <w:abstractNum w:abstractNumId="18">
     <w:nsid w:val="6BE61E2D"/>
     <w:multiLevelType w:val="hybridMultilevel"/>
     <w:tmpl w:val="5692AA80"/>
@@ -4062,52 +5298,61 @@
     </w:lvl>
   </w:abstractNum>
   <w:num w:numId="1">
-    <w:abstractNumId w:val="1"/>
+    <w:abstractNumId w:val="3"/>
   </w:num>
   <w:num w:numId="2">
-    <w:abstractNumId w:val="7"/>
+    <w:abstractNumId w:val="10"/>
   </w:num>
   <w:num w:numId="3">
-    <w:abstractNumId w:val="15"/>
+    <w:abstractNumId w:val="18"/>
   </w:num>
   <w:num w:numId="4">
-    <w:abstractNumId w:val="9"/>
+    <w:abstractNumId w:val="12"/>
   </w:num>
   <w:num w:numId="5">
-    <w:abstractNumId w:val="10"/>
+    <w:abstractNumId w:val="13"/>
   </w:num>
   <w:num w:numId="6">
+    <w:abstractNumId w:val="14"/>
+  </w:num>
+  <w:num w:numId="7">
     <w:abstractNumId w:val="11"/>
   </w:num>
-  <w:num w:numId="7">
-    <w:abstractNumId w:val="8"/>
-  </w:num>
   <w:num w:numId="8">
-    <w:abstractNumId w:val="2"/>
+    <w:abstractNumId w:val="4"/>
   </w:num>
   <w:num w:numId="9">
-    <w:abstractNumId w:val="3"/>
+    <w:abstractNumId w:val="5"/>
   </w:num>
   <w:num w:numId="10">
     <w:abstractNumId w:val="0"/>
   </w:num>
   <w:num w:numId="11">
-    <w:abstractNumId w:val="14"/>
+    <w:abstractNumId w:val="17"/>
   </w:num>
   <w:num w:numId="12">
-    <w:abstractNumId w:val="12"/>
+    <w:abstractNumId w:val="15"/>
   </w:num>
   <w:num w:numId="13">
-    <w:abstractNumId w:val="5"/>
+    <w:abstractNumId w:val="7"/>
   </w:num>
   <w:num w:numId="14">
-    <w:abstractNumId w:val="13"/>
+    <w:abstractNumId w:val="16"/>
   </w:num>
   <w:num w:numId="15">
+    <w:abstractNumId w:val="9"/>
+  </w:num>
+  <w:num w:numId="16">
     <w:abstractNumId w:val="6"/>
   </w:num>
-  <w:num w:numId="16">
-    <w:abstractNumId w:val="4"/>
+  <w:num w:numId="17">
+    <w:abstractNumId w:val="8"/>
+  </w:num>
+  <w:num w:numId="18">
+    <w:abstractNumId w:val="2"/>
+  </w:num>
+  <w:num w:numId="19">
+    <w:abstractNumId w:val="1"/>
   </w:num>
 </w:numbering>
 </file>

</xml_diff>